<commit_message>
update JDBC nang cao, RestAPI
</commit_message>
<xml_diff>
--- a/tutorial.docx
+++ b/tutorial.docx
@@ -69,8 +69,83 @@
       <w:r>
         <w:t>Tắt debug: F8.</w:t>
       </w:r>
-      <w:bookmarkStart w:id="0" w:name="_GoBack"/>
-      <w:bookmarkEnd w:id="0"/>
+    </w:p>
+    <w:p>
+      <w:pPr>
+        <w:ind w:left="360"/>
+      </w:pPr>
+      <w:r>
+        <w:t>@inject: (servlet weld maven) tự động new đối tượng.</w:t>
+      </w:r>
+    </w:p>
+    <w:p>
+      <w:pPr>
+        <w:pStyle w:val="ListParagraph"/>
+        <w:numPr>
+          <w:ilvl w:val="0"/>
+          <w:numId w:val="2"/>
+        </w:numPr>
+      </w:pPr>
+      <w:r>
+        <w:t>Dùng sitemesh decorator để phân chia trang.</w:t>
+      </w:r>
+    </w:p>
+    <w:p>
+      <w:pPr>
+        <w:pStyle w:val="ListParagraph"/>
+        <w:numPr>
+          <w:ilvl w:val="0"/>
+          <w:numId w:val="2"/>
+        </w:numPr>
+      </w:pPr>
+      <w:r>
+        <w:t>Khái niệm về mapper.</w:t>
+      </w:r>
+    </w:p>
+    <w:p>
+      <w:pPr>
+        <w:pStyle w:val="ListParagraph"/>
+        <w:numPr>
+          <w:ilvl w:val="0"/>
+          <w:numId w:val="2"/>
+        </w:numPr>
+      </w:pPr>
+      <w:r>
+        <w:t>Servlet weld:</w:t>
+      </w:r>
+    </w:p>
+    <w:p>
+      <w:pPr>
+        <w:pStyle w:val="ListParagraph"/>
+        <w:numPr>
+          <w:ilvl w:val="0"/>
+          <w:numId w:val="2"/>
+        </w:numPr>
+      </w:pPr>
+      <w:r>
+        <w:t>Jstl;</w:t>
+      </w:r>
+    </w:p>
+    <w:p>
+      <w:pPr>
+        <w:pStyle w:val="ListParagraph"/>
+        <w:numPr>
+          <w:ilvl w:val="0"/>
+          <w:numId w:val="2"/>
+        </w:numPr>
+      </w:pPr>
+      <w:r>
+        <w:t>Sitemesh decorator:</w:t>
+      </w:r>
+    </w:p>
+    <w:p>
+      <w:pPr>
+        <w:pStyle w:val="ListParagraph"/>
+        <w:numPr>
+          <w:ilvl w:val="0"/>
+          <w:numId w:val="2"/>
+        </w:numPr>
+      </w:pPr>
     </w:p>
     <w:p>
       <w:pPr>
@@ -81,16 +156,6 @@
           <w:bCs/>
         </w:rPr>
       </w:pPr>
-    </w:p>
-    <w:p>
-      <w:pPr>
-        <w:pStyle w:val="Title"/>
-        <w:jc w:val="center"/>
-        <w:rPr>
-          <w:b/>
-          <w:bCs/>
-        </w:rPr>
-      </w:pPr>
       <w:r>
         <w:rPr>
           <w:b/>
@@ -146,6 +211,89 @@
       </w:pPr>
       <w:r>
         <w:t>Result sets</w:t>
+      </w:r>
+    </w:p>
+    <w:p>
+      <w:pPr>
+        <w:pStyle w:val="ListParagraph"/>
+      </w:pPr>
+      <w:r>
+        <w:t>Thao tác với transaction .</w:t>
+      </w:r>
+    </w:p>
+    <w:p>
+      <w:pPr>
+        <w:pStyle w:val="ListParagraph"/>
+      </w:pPr>
+    </w:p>
+    <w:p>
+      <w:pPr>
+        <w:pStyle w:val="Title"/>
+        <w:jc w:val="center"/>
+      </w:pPr>
+      <w:r>
+        <w:t>Restful API</w:t>
+      </w:r>
+    </w:p>
+    <w:p>
+      <w:r>
+        <w:t>HTTP method: GET, POST, DELETE, PUT.</w:t>
+      </w:r>
+    </w:p>
+    <w:p>
+      <w:r>
+        <w:t xml:space="preserve">Thư viện Jackson: </w:t>
+      </w:r>
+    </w:p>
+    <w:p>
+      <w:pPr>
+        <w:rPr>
+          <w:rFonts w:ascii="Consolas" w:hAnsi="Consolas" w:cs="Consolas"/>
+          <w:color w:val="000000"/>
+          <w:sz w:val="28"/>
+          <w:szCs w:val="28"/>
+          <w:shd w:val="clear" w:color="auto" w:fill="E8F2FE"/>
+        </w:rPr>
+      </w:pPr>
+      <w:r>
+        <w:rPr>
+          <w:rFonts w:ascii="Consolas" w:hAnsi="Consolas" w:cs="Consolas"/>
+          <w:color w:val="000000"/>
+          <w:sz w:val="28"/>
+          <w:szCs w:val="28"/>
+          <w:shd w:val="clear" w:color="auto" w:fill="E8F2FE"/>
+        </w:rPr>
+        <w:t>ObjectMapper</w:t>
+      </w:r>
+    </w:p>
+    <w:p>
+      <w:pPr>
+        <w:rPr>
+          <w:rFonts w:ascii="Consolas" w:hAnsi="Consolas" w:cs="Consolas"/>
+          <w:color w:val="000000"/>
+          <w:sz w:val="28"/>
+          <w:szCs w:val="28"/>
+          <w:shd w:val="clear" w:color="auto" w:fill="E8F2FE"/>
+        </w:rPr>
+      </w:pPr>
+    </w:p>
+    <w:p>
+      <w:pPr>
+        <w:pStyle w:val="Title"/>
+        <w:jc w:val="center"/>
+      </w:pPr>
+      <w:r>
+        <w:t>Phân trang</w:t>
+      </w:r>
+    </w:p>
+    <w:p>
+      <w:r>
+        <w:t>/path/off-set (vd: /admin-new</w:t>
+      </w:r>
+      <w:bookmarkStart w:id="0" w:name="_GoBack"/>
+      <w:bookmarkEnd w:id="0"/>
+      <w:r>
+        <w:t>?page=5)</w:t>
       </w:r>
     </w:p>
     <w:sectPr>

</xml_diff>

<commit_message>
update final jsp-servlet-jdbc basic course
</commit_message>
<xml_diff>
--- a/tutorial.docx
+++ b/tutorial.docx
@@ -30,6 +30,24 @@
     </w:p>
     <w:p>
       <w:pPr>
+        <w:ind w:left="720"/>
+      </w:pPr>
+      <w:r>
+        <w:t>Mvn clean install để build ra gói war dung để deploy</w:t>
+      </w:r>
+    </w:p>
+    <w:p>
+      <w:pPr>
+        <w:ind w:left="720"/>
+      </w:pPr>
+      <w:r>
+        <w:t>Cấu hình server</w:t>
+      </w:r>
+      <w:bookmarkStart w:id="0" w:name="_GoBack"/>
+      <w:bookmarkEnd w:id="0"/>
+    </w:p>
+    <w:p>
+      <w:pPr>
         <w:pStyle w:val="ListParagraph"/>
         <w:numPr>
           <w:ilvl w:val="0"/>
@@ -288,12 +306,62 @@
     </w:p>
     <w:p>
       <w:r>
-        <w:t>/path/off-set (vd: /admin-new</w:t>
-      </w:r>
-      <w:bookmarkStart w:id="0" w:name="_GoBack"/>
-      <w:bookmarkEnd w:id="0"/>
-      <w:r>
-        <w:t>?page=5)</w:t>
+        <w:t>/path/off-set (vd: /admin-new?page=5)</w:t>
+      </w:r>
+    </w:p>
+    <w:p>
+      <w:pPr>
+        <w:pStyle w:val="Title"/>
+        <w:jc w:val="center"/>
+        <w:rPr>
+          <w:rFonts w:ascii="Times New Roman" w:hAnsi="Times New Roman" w:cs="Times New Roman"/>
+        </w:rPr>
+      </w:pPr>
+      <w:r>
+        <w:rPr>
+          <w:rFonts w:ascii="Times New Roman" w:hAnsi="Times New Roman" w:cs="Times New Roman"/>
+        </w:rPr>
+        <w:t>Authentication</w:t>
+      </w:r>
+    </w:p>
+    <w:p>
+      <w:pPr>
+        <w:pStyle w:val="ListParagraph"/>
+        <w:numPr>
+          <w:ilvl w:val="0"/>
+          <w:numId w:val="4"/>
+        </w:numPr>
+      </w:pPr>
+      <w:r>
+        <w:t>Kiểm tra chúng ta có tồn tại trong hệ thống hay không.</w:t>
+      </w:r>
+    </w:p>
+    <w:p>
+      <w:pPr>
+        <w:pStyle w:val="Title"/>
+        <w:jc w:val="center"/>
+        <w:rPr>
+          <w:rFonts w:ascii="Times New Roman" w:hAnsi="Times New Roman" w:cs="Times New Roman"/>
+        </w:rPr>
+      </w:pPr>
+      <w:r>
+        <w:rPr>
+          <w:rFonts w:ascii="Times New Roman" w:hAnsi="Times New Roman" w:cs="Times New Roman"/>
+        </w:rPr>
+        <w:lastRenderedPageBreak/>
+        <w:t>Authorization</w:t>
+      </w:r>
+    </w:p>
+    <w:p>
+      <w:pPr>
+        <w:pStyle w:val="ListParagraph"/>
+        <w:numPr>
+          <w:ilvl w:val="0"/>
+          <w:numId w:val="4"/>
+        </w:numPr>
+      </w:pPr>
+      <w:r>
+        <w:t>Kiểm tra vai trò của chúng ta trong hệ thống là gì</w:t>
       </w:r>
     </w:p>
     <w:sectPr>
@@ -309,6 +377,118 @@
 <file path=word/numbering.xml><?xml version="1.0" encoding="utf-8"?>
 <w:numbering xmlns:wpc="http://schemas.microsoft.com/office/word/2010/wordprocessingCanvas" xmlns:cx="http://schemas.microsoft.com/office/drawing/2014/chartex" xmlns:cx1="http://schemas.microsoft.com/office/drawing/2015/9/8/chartex" xmlns:cx2="http://schemas.microsoft.com/office/drawing/2015/10/21/chartex" xmlns:cx3="http://schemas.microsoft.com/office/drawing/2016/5/9/chartex" xmlns:cx4="http://schemas.microsoft.com/office/drawing/2016/5/10/chartex" xmlns:cx5="http://schemas.microsoft.com/office/drawing/2016/5/11/chartex" xmlns:cx6="http://schemas.microsoft.com/office/drawing/2016/5/12/chartex" xmlns:cx7="http://schemas.microsoft.com/office/drawing/2016/5/13/chartex" xmlns:cx8="http://schemas.microsoft.com/office/drawing/2016/5/14/chartex" xmlns:mc="http://schemas.openxmlformats.org/markup-compatibility/2006" xmlns:aink="http://schemas.microsoft.com/office/drawing/2016/ink" xmlns:am3d="http://schemas.microsoft.com/office/drawing/2017/model3d" xmlns:o="urn:schemas-microsoft-com:office:office" xmlns:r="http://schemas.openxmlformats.org/officeDocument/2006/relationships" xmlns:m="http://schemas.openxmlformats.org/officeDocument/2006/math" xmlns:v="urn:schemas-microsoft-com:vml" xmlns:wp14="http://schemas.microsoft.com/office/word/2010/wordprocessingDrawing" xmlns:wp="http://schemas.openxmlformats.org/drawingml/2006/wordprocessingDrawing" xmlns:w10="urn:schemas-microsoft-com:office:word" xmlns:w="http://schemas.openxmlformats.org/wordprocessingml/2006/main" xmlns:w14="http://schemas.microsoft.com/office/word/2010/wordml" xmlns:w15="http://schemas.microsoft.com/office/word/2012/wordml" xmlns:w16cid="http://schemas.microsoft.com/office/word/2016/wordml/cid" xmlns:w16se="http://schemas.microsoft.com/office/word/2015/wordml/symex" xmlns:wpg="http://schemas.microsoft.com/office/word/2010/wordprocessingGroup" xmlns:wpi="http://schemas.microsoft.com/office/word/2010/wordprocessingInk" xmlns:wne="http://schemas.microsoft.com/office/word/2006/wordml" xmlns:wps="http://schemas.microsoft.com/office/word/2010/wordprocessingShape" mc:Ignorable="w14 w15 w16se w16cid wp14">
   <w:abstractNum w:abstractNumId="0" w15:restartNumberingAfterBreak="0">
+    <w:nsid w:val="03952082"/>
+    <w:multiLevelType w:val="hybridMultilevel"/>
+    <w:tmpl w:val="4A2C07E6"/>
+    <w:lvl w:ilvl="0" w:tplc="453EB57E">
+      <w:numFmt w:val="bullet"/>
+      <w:lvlText w:val="-"/>
+      <w:lvlJc w:val="left"/>
+      <w:pPr>
+        <w:ind w:left="720" w:hanging="360"/>
+      </w:pPr>
+      <w:rPr>
+        <w:rFonts w:ascii="Calibri" w:eastAsiaTheme="minorHAnsi" w:hAnsi="Calibri" w:cs="Calibri" w:hint="default"/>
+      </w:rPr>
+    </w:lvl>
+    <w:lvl w:ilvl="1" w:tplc="04090003" w:tentative="1">
+      <w:start w:val="1"/>
+      <w:numFmt w:val="bullet"/>
+      <w:lvlText w:val="o"/>
+      <w:lvlJc w:val="left"/>
+      <w:pPr>
+        <w:ind w:left="1440" w:hanging="360"/>
+      </w:pPr>
+      <w:rPr>
+        <w:rFonts w:ascii="Courier New" w:hAnsi="Courier New" w:cs="Courier New" w:hint="default"/>
+      </w:rPr>
+    </w:lvl>
+    <w:lvl w:ilvl="2" w:tplc="04090005" w:tentative="1">
+      <w:start w:val="1"/>
+      <w:numFmt w:val="bullet"/>
+      <w:lvlText w:val=""/>
+      <w:lvlJc w:val="left"/>
+      <w:pPr>
+        <w:ind w:left="2160" w:hanging="360"/>
+      </w:pPr>
+      <w:rPr>
+        <w:rFonts w:ascii="Wingdings" w:hAnsi="Wingdings" w:hint="default"/>
+      </w:rPr>
+    </w:lvl>
+    <w:lvl w:ilvl="3" w:tplc="04090001" w:tentative="1">
+      <w:start w:val="1"/>
+      <w:numFmt w:val="bullet"/>
+      <w:lvlText w:val=""/>
+      <w:lvlJc w:val="left"/>
+      <w:pPr>
+        <w:ind w:left="2880" w:hanging="360"/>
+      </w:pPr>
+      <w:rPr>
+        <w:rFonts w:ascii="Symbol" w:hAnsi="Symbol" w:hint="default"/>
+      </w:rPr>
+    </w:lvl>
+    <w:lvl w:ilvl="4" w:tplc="04090003" w:tentative="1">
+      <w:start w:val="1"/>
+      <w:numFmt w:val="bullet"/>
+      <w:lvlText w:val="o"/>
+      <w:lvlJc w:val="left"/>
+      <w:pPr>
+        <w:ind w:left="3600" w:hanging="360"/>
+      </w:pPr>
+      <w:rPr>
+        <w:rFonts w:ascii="Courier New" w:hAnsi="Courier New" w:cs="Courier New" w:hint="default"/>
+      </w:rPr>
+    </w:lvl>
+    <w:lvl w:ilvl="5" w:tplc="04090005" w:tentative="1">
+      <w:start w:val="1"/>
+      <w:numFmt w:val="bullet"/>
+      <w:lvlText w:val=""/>
+      <w:lvlJc w:val="left"/>
+      <w:pPr>
+        <w:ind w:left="4320" w:hanging="360"/>
+      </w:pPr>
+      <w:rPr>
+        <w:rFonts w:ascii="Wingdings" w:hAnsi="Wingdings" w:hint="default"/>
+      </w:rPr>
+    </w:lvl>
+    <w:lvl w:ilvl="6" w:tplc="04090001" w:tentative="1">
+      <w:start w:val="1"/>
+      <w:numFmt w:val="bullet"/>
+      <w:lvlText w:val=""/>
+      <w:lvlJc w:val="left"/>
+      <w:pPr>
+        <w:ind w:left="5040" w:hanging="360"/>
+      </w:pPr>
+      <w:rPr>
+        <w:rFonts w:ascii="Symbol" w:hAnsi="Symbol" w:hint="default"/>
+      </w:rPr>
+    </w:lvl>
+    <w:lvl w:ilvl="7" w:tplc="04090003" w:tentative="1">
+      <w:start w:val="1"/>
+      <w:numFmt w:val="bullet"/>
+      <w:lvlText w:val="o"/>
+      <w:lvlJc w:val="left"/>
+      <w:pPr>
+        <w:ind w:left="5760" w:hanging="360"/>
+      </w:pPr>
+      <w:rPr>
+        <w:rFonts w:ascii="Courier New" w:hAnsi="Courier New" w:cs="Courier New" w:hint="default"/>
+      </w:rPr>
+    </w:lvl>
+    <w:lvl w:ilvl="8" w:tplc="04090005" w:tentative="1">
+      <w:start w:val="1"/>
+      <w:numFmt w:val="bullet"/>
+      <w:lvlText w:val=""/>
+      <w:lvlJc w:val="left"/>
+      <w:pPr>
+        <w:ind w:left="6480" w:hanging="360"/>
+      </w:pPr>
+      <w:rPr>
+        <w:rFonts w:ascii="Wingdings" w:hAnsi="Wingdings" w:hint="default"/>
+      </w:rPr>
+    </w:lvl>
+  </w:abstractNum>
+  <w:abstractNum w:abstractNumId="1" w15:restartNumberingAfterBreak="0">
     <w:nsid w:val="16730008"/>
     <w:multiLevelType w:val="multilevel"/>
     <w:tmpl w:val="0409001F"/>
@@ -394,7 +574,7 @@
       </w:pPr>
     </w:lvl>
   </w:abstractNum>
-  <w:abstractNum w:abstractNumId="1" w15:restartNumberingAfterBreak="0">
+  <w:abstractNum w:abstractNumId="2" w15:restartNumberingAfterBreak="0">
     <w:nsid w:val="3F155C05"/>
     <w:multiLevelType w:val="hybridMultilevel"/>
     <w:tmpl w:val="BB5AE002"/>
@@ -480,7 +660,7 @@
       </w:pPr>
     </w:lvl>
   </w:abstractNum>
-  <w:abstractNum w:abstractNumId="2" w15:restartNumberingAfterBreak="0">
+  <w:abstractNum w:abstractNumId="3" w15:restartNumberingAfterBreak="0">
     <w:nsid w:val="727F3AA7"/>
     <w:multiLevelType w:val="hybridMultilevel"/>
     <w:tmpl w:val="A13871BC"/>
@@ -570,12 +750,15 @@
     </w:lvl>
   </w:abstractNum>
   <w:num w:numId="1">
+    <w:abstractNumId w:val="3"/>
+  </w:num>
+  <w:num w:numId="2">
     <w:abstractNumId w:val="2"/>
   </w:num>
-  <w:num w:numId="2">
+  <w:num w:numId="3">
     <w:abstractNumId w:val="1"/>
   </w:num>
-  <w:num w:numId="3">
+  <w:num w:numId="4">
     <w:abstractNumId w:val="0"/>
   </w:num>
 </w:numbering>

</xml_diff>